<commit_message>
update pitanja iz osnova turizma
</commit_message>
<xml_diff>
--- a/data/osnove_turizma/osnove_turizma_pitanja_3.docx
+++ b/data/osnove_turizma/osnove_turizma_pitanja_3.docx
@@ -21,8 +21,6 @@
         </w:rPr>
         <w:t>ponude</w:t>
       </w:r>
-      <w:bookmarkStart w:id="0" w:name="_GoBack"/>
-      <w:bookmarkEnd w:id="0"/>
     </w:p>
     <w:p>
       <w:pPr>
@@ -70,13 +68,7 @@
         <w:rPr>
           <w:bCs/>
         </w:rPr>
-        <w:t>atrakcij</w:t>
-      </w:r>
-      <w:r>
-        <w:rPr>
-          <w:bCs/>
-        </w:rPr>
-        <w:t>e</w:t>
+        <w:t>atrakcije</w:t>
       </w:r>
       <w:r>
         <w:t>?</w:t>
@@ -136,13 +128,7 @@
         <w:rPr>
           <w:bCs/>
         </w:rPr>
-        <w:t>vrste turističkih atra</w:t>
-      </w:r>
-      <w:r>
-        <w:rPr>
-          <w:bCs/>
-        </w:rPr>
-        <w:t>kcija</w:t>
+        <w:t>vrste turističkih atrakcija</w:t>
       </w:r>
       <w:r>
         <w:t>? (4)</w:t>
@@ -276,10 +262,7 @@
         <w:t xml:space="preserve">razvoj prometa </w:t>
       </w:r>
       <w:r>
-        <w:t>utjecao na razvoj turizma? Navedi primjere kroz povije</w:t>
-      </w:r>
-      <w:r>
-        <w:t>st.</w:t>
+        <w:t>utjecao na razvoj turizma? Navedi primjere kroz povijest.</w:t>
       </w:r>
     </w:p>
     <w:p>
@@ -402,10 +385,7 @@
         <w:t>izvori informacija</w:t>
       </w:r>
       <w:r>
-        <w:t xml:space="preserve"> </w:t>
-      </w:r>
-      <w:r>
-        <w:t>o turističkoj destinaciji posebno važni gostima?</w:t>
+        <w:t xml:space="preserve"> o turističkoj destinaciji posebno važni gostima?</w:t>
       </w:r>
     </w:p>
     <w:p>
@@ -431,10 +411,7 @@
         <w:t>kategorije ugostiteljskih objekata</w:t>
       </w:r>
       <w:r>
-        <w:t xml:space="preserve"> </w:t>
-      </w:r>
-      <w:r>
-        <w:t>u turizmu? (3)</w:t>
+        <w:t xml:space="preserve"> u turizmu? (3)</w:t>
       </w:r>
     </w:p>
     <w:p>
@@ -565,14 +542,7 @@
           <w:i/>
           <w:iCs/>
         </w:rPr>
-        <w:t>(usl</w:t>
-      </w:r>
-      <w:r>
-        <w:rPr>
-          <w:i/>
-          <w:iCs/>
-        </w:rPr>
-        <w:t xml:space="preserve">uga i vrste </w:t>
+        <w:t xml:space="preserve">(usluga i vrste </w:t>
       </w:r>
       <w:proofErr w:type="spellStart"/>
       <w:r>
@@ -614,10 +584,7 @@
         <w:t>kategoriziraju</w:t>
       </w:r>
       <w:r>
-        <w:t xml:space="preserve"> </w:t>
-      </w:r>
-      <w:r>
-        <w:t xml:space="preserve">ugostiteljski objekti? </w:t>
+        <w:t xml:space="preserve"> ugostiteljski objekti? </w:t>
       </w:r>
       <w:r>
         <w:rPr>
@@ -626,6 +593,222 @@
         </w:rPr>
         <w:t>(oznake kategorije)</w:t>
       </w:r>
+    </w:p>
+    <w:p>
+      <w:pPr>
+        <w:numPr>
+          <w:ilvl w:val="0"/>
+          <w:numId w:val="3"/>
+        </w:numPr>
+        <w:tabs>
+          <w:tab w:val="clear" w:pos="720"/>
+          <w:tab w:val="num" w:pos="284"/>
+        </w:tabs>
+        <w:spacing w:after="120"/>
+        <w:ind w:left="284"/>
+      </w:pPr>
+      <w:r>
+        <w:t xml:space="preserve">Nabroj </w:t>
+      </w:r>
+      <w:r>
+        <w:rPr>
+          <w:bCs/>
+        </w:rPr>
+        <w:t>funkcije turističkih agencija</w:t>
+      </w:r>
+      <w:r>
+        <w:t>. (4)</w:t>
+      </w:r>
+    </w:p>
+    <w:p>
+      <w:pPr>
+        <w:numPr>
+          <w:ilvl w:val="0"/>
+          <w:numId w:val="3"/>
+        </w:numPr>
+        <w:tabs>
+          <w:tab w:val="clear" w:pos="720"/>
+          <w:tab w:val="num" w:pos="284"/>
+        </w:tabs>
+        <w:spacing w:after="120"/>
+        <w:ind w:left="284"/>
+      </w:pPr>
+      <w:r>
+        <w:t xml:space="preserve">Što je </w:t>
+      </w:r>
+      <w:r>
+        <w:rPr>
+          <w:bCs/>
+        </w:rPr>
+        <w:t>paket-aranžman</w:t>
+      </w:r>
+      <w:r>
+        <w:t>?</w:t>
+      </w:r>
+      <w:bookmarkStart w:id="0" w:name="_GoBack"/>
+      <w:bookmarkEnd w:id="0"/>
+    </w:p>
+    <w:p>
+      <w:pPr>
+        <w:numPr>
+          <w:ilvl w:val="0"/>
+          <w:numId w:val="3"/>
+        </w:numPr>
+        <w:tabs>
+          <w:tab w:val="clear" w:pos="720"/>
+          <w:tab w:val="num" w:pos="284"/>
+        </w:tabs>
+        <w:spacing w:after="120"/>
+        <w:ind w:left="284"/>
+      </w:pPr>
+      <w:r>
+        <w:t xml:space="preserve">Kako dijelimo agencije </w:t>
+      </w:r>
+      <w:r>
+        <w:rPr>
+          <w:bCs/>
+        </w:rPr>
+        <w:t>prema poslovima kojima se bave</w:t>
+      </w:r>
+      <w:r>
+        <w:t>? (2)</w:t>
+      </w:r>
+    </w:p>
+    <w:p>
+      <w:pPr>
+        <w:numPr>
+          <w:ilvl w:val="0"/>
+          <w:numId w:val="3"/>
+        </w:numPr>
+        <w:tabs>
+          <w:tab w:val="clear" w:pos="720"/>
+          <w:tab w:val="num" w:pos="284"/>
+        </w:tabs>
+        <w:spacing w:after="120"/>
+        <w:ind w:left="284"/>
+      </w:pPr>
+      <w:r>
+        <w:t xml:space="preserve">Kako dijelimo agencije </w:t>
+      </w:r>
+      <w:r>
+        <w:rPr>
+          <w:bCs/>
+        </w:rPr>
+        <w:t>prema položaju na turističkom tržištu</w:t>
+      </w:r>
+      <w:r>
+        <w:t>? (2)</w:t>
+      </w:r>
+    </w:p>
+    <w:p>
+      <w:pPr>
+        <w:numPr>
+          <w:ilvl w:val="0"/>
+          <w:numId w:val="3"/>
+        </w:numPr>
+        <w:tabs>
+          <w:tab w:val="clear" w:pos="720"/>
+          <w:tab w:val="num" w:pos="284"/>
+        </w:tabs>
+        <w:spacing w:after="120"/>
+        <w:ind w:left="284"/>
+      </w:pPr>
+      <w:r>
+        <w:t xml:space="preserve">Kako dijelimo agencije </w:t>
+      </w:r>
+      <w:r>
+        <w:rPr>
+          <w:bCs/>
+        </w:rPr>
+        <w:t>prema prostornom obuhvatu poslovanja</w:t>
+      </w:r>
+      <w:r>
+        <w:t>? (4)</w:t>
+      </w:r>
+    </w:p>
+    <w:p>
+      <w:pPr>
+        <w:numPr>
+          <w:ilvl w:val="0"/>
+          <w:numId w:val="3"/>
+        </w:numPr>
+        <w:tabs>
+          <w:tab w:val="clear" w:pos="720"/>
+          <w:tab w:val="num" w:pos="284"/>
+        </w:tabs>
+        <w:spacing w:after="120"/>
+        <w:ind w:left="284"/>
+      </w:pPr>
+      <w:r>
+        <w:t xml:space="preserve">Koji je razlika između </w:t>
+      </w:r>
+      <w:r>
+        <w:rPr>
+          <w:bCs/>
+        </w:rPr>
+        <w:t>turoperatora</w:t>
+      </w:r>
+      <w:r>
+        <w:t xml:space="preserve"> </w:t>
+      </w:r>
+      <w:r>
+        <w:t xml:space="preserve">i </w:t>
+      </w:r>
+      <w:r>
+        <w:rPr>
+          <w:bCs/>
+        </w:rPr>
+        <w:t>posrednika</w:t>
+      </w:r>
+      <w:r>
+        <w:t>?</w:t>
+      </w:r>
+    </w:p>
+    <w:p>
+      <w:pPr>
+        <w:numPr>
+          <w:ilvl w:val="0"/>
+          <w:numId w:val="3"/>
+        </w:numPr>
+        <w:tabs>
+          <w:tab w:val="clear" w:pos="720"/>
+          <w:tab w:val="num" w:pos="284"/>
+        </w:tabs>
+        <w:spacing w:after="120"/>
+        <w:ind w:left="284"/>
+      </w:pPr>
+      <w:r>
+        <w:t xml:space="preserve">Na kojem području posluju </w:t>
+      </w:r>
+      <w:r>
+        <w:rPr>
+          <w:bCs/>
+        </w:rPr>
+        <w:t>emitivne</w:t>
+      </w:r>
+      <w:r>
+        <w:t xml:space="preserve"> </w:t>
+      </w:r>
+      <w:r>
+        <w:t>turističk</w:t>
+      </w:r>
+      <w:r>
+        <w:t xml:space="preserve">e agencije, a na kojem </w:t>
+      </w:r>
+      <w:r>
+        <w:rPr>
+          <w:bCs/>
+        </w:rPr>
+        <w:t>receptivne</w:t>
+      </w:r>
+      <w:r>
+        <w:t>?</w:t>
+      </w:r>
+    </w:p>
+    <w:p>
+      <w:pPr>
+        <w:spacing w:after="120"/>
+      </w:pPr>
     </w:p>
     <w:sectPr>
       <w:headerReference w:type="default" r:id="rId8"/>
@@ -696,13 +879,13 @@
       <w:jc w:val="right"/>
     </w:pPr>
     <w:r>
-      <w:t>Kraj</w:t>
+      <w:t>Kra</w:t>
     </w:r>
     <w:r>
-      <w:t>nji rok za predati rješenja – 10. 4</w:t>
+      <w:t>jnji rok za predati rješenja – 25</w:t>
     </w:r>
     <w:r>
-      <w:t>. 2017.</w:t>
+      <w:t>. 4. 2017.</w:t>
     </w:r>
   </w:p>
 </w:hdr>
@@ -989,6 +1172,286 @@
     </w:lvl>
   </w:abstractNum>
   <w:abstractNum w:abstractNumId="2">
+    <w:nsid w:val="4D644735"/>
+    <w:multiLevelType w:val="hybridMultilevel"/>
+    <w:tmpl w:val="EF30B8D0"/>
+    <w:lvl w:ilvl="0" w:tplc="7890BD62">
+      <w:start w:val="1"/>
+      <w:numFmt w:val="bullet"/>
+      <w:lvlText w:val="–"/>
+      <w:lvlJc w:val="left"/>
+      <w:pPr>
+        <w:tabs>
+          <w:tab w:val="num" w:pos="720"/>
+        </w:tabs>
+        <w:ind w:left="720" w:hanging="360"/>
+      </w:pPr>
+      <w:rPr>
+        <w:rFonts w:ascii="Calibri" w:hAnsi="Calibri" w:hint="default"/>
+      </w:rPr>
+    </w:lvl>
+    <w:lvl w:ilvl="1" w:tplc="F496B124" w:tentative="1">
+      <w:start w:val="1"/>
+      <w:numFmt w:val="bullet"/>
+      <w:lvlText w:val="–"/>
+      <w:lvlJc w:val="left"/>
+      <w:pPr>
+        <w:tabs>
+          <w:tab w:val="num" w:pos="1440"/>
+        </w:tabs>
+        <w:ind w:left="1440" w:hanging="360"/>
+      </w:pPr>
+      <w:rPr>
+        <w:rFonts w:ascii="Calibri" w:hAnsi="Calibri" w:hint="default"/>
+      </w:rPr>
+    </w:lvl>
+    <w:lvl w:ilvl="2" w:tplc="4DE80B20" w:tentative="1">
+      <w:start w:val="1"/>
+      <w:numFmt w:val="bullet"/>
+      <w:lvlText w:val="–"/>
+      <w:lvlJc w:val="left"/>
+      <w:pPr>
+        <w:tabs>
+          <w:tab w:val="num" w:pos="2160"/>
+        </w:tabs>
+        <w:ind w:left="2160" w:hanging="360"/>
+      </w:pPr>
+      <w:rPr>
+        <w:rFonts w:ascii="Calibri" w:hAnsi="Calibri" w:hint="default"/>
+      </w:rPr>
+    </w:lvl>
+    <w:lvl w:ilvl="3" w:tplc="454A7C56" w:tentative="1">
+      <w:start w:val="1"/>
+      <w:numFmt w:val="bullet"/>
+      <w:lvlText w:val="–"/>
+      <w:lvlJc w:val="left"/>
+      <w:pPr>
+        <w:tabs>
+          <w:tab w:val="num" w:pos="2880"/>
+        </w:tabs>
+        <w:ind w:left="2880" w:hanging="360"/>
+      </w:pPr>
+      <w:rPr>
+        <w:rFonts w:ascii="Calibri" w:hAnsi="Calibri" w:hint="default"/>
+      </w:rPr>
+    </w:lvl>
+    <w:lvl w:ilvl="4" w:tplc="8C88CDA0" w:tentative="1">
+      <w:start w:val="1"/>
+      <w:numFmt w:val="bullet"/>
+      <w:lvlText w:val="–"/>
+      <w:lvlJc w:val="left"/>
+      <w:pPr>
+        <w:tabs>
+          <w:tab w:val="num" w:pos="3600"/>
+        </w:tabs>
+        <w:ind w:left="3600" w:hanging="360"/>
+      </w:pPr>
+      <w:rPr>
+        <w:rFonts w:ascii="Calibri" w:hAnsi="Calibri" w:hint="default"/>
+      </w:rPr>
+    </w:lvl>
+    <w:lvl w:ilvl="5" w:tplc="00A4E98C" w:tentative="1">
+      <w:start w:val="1"/>
+      <w:numFmt w:val="bullet"/>
+      <w:lvlText w:val="–"/>
+      <w:lvlJc w:val="left"/>
+      <w:pPr>
+        <w:tabs>
+          <w:tab w:val="num" w:pos="4320"/>
+        </w:tabs>
+        <w:ind w:left="4320" w:hanging="360"/>
+      </w:pPr>
+      <w:rPr>
+        <w:rFonts w:ascii="Calibri" w:hAnsi="Calibri" w:hint="default"/>
+      </w:rPr>
+    </w:lvl>
+    <w:lvl w:ilvl="6" w:tplc="217A9E42" w:tentative="1">
+      <w:start w:val="1"/>
+      <w:numFmt w:val="bullet"/>
+      <w:lvlText w:val="–"/>
+      <w:lvlJc w:val="left"/>
+      <w:pPr>
+        <w:tabs>
+          <w:tab w:val="num" w:pos="5040"/>
+        </w:tabs>
+        <w:ind w:left="5040" w:hanging="360"/>
+      </w:pPr>
+      <w:rPr>
+        <w:rFonts w:ascii="Calibri" w:hAnsi="Calibri" w:hint="default"/>
+      </w:rPr>
+    </w:lvl>
+    <w:lvl w:ilvl="7" w:tplc="EC9E0F5A" w:tentative="1">
+      <w:start w:val="1"/>
+      <w:numFmt w:val="bullet"/>
+      <w:lvlText w:val="–"/>
+      <w:lvlJc w:val="left"/>
+      <w:pPr>
+        <w:tabs>
+          <w:tab w:val="num" w:pos="5760"/>
+        </w:tabs>
+        <w:ind w:left="5760" w:hanging="360"/>
+      </w:pPr>
+      <w:rPr>
+        <w:rFonts w:ascii="Calibri" w:hAnsi="Calibri" w:hint="default"/>
+      </w:rPr>
+    </w:lvl>
+    <w:lvl w:ilvl="8" w:tplc="701C6DEC" w:tentative="1">
+      <w:start w:val="1"/>
+      <w:numFmt w:val="bullet"/>
+      <w:lvlText w:val="–"/>
+      <w:lvlJc w:val="left"/>
+      <w:pPr>
+        <w:tabs>
+          <w:tab w:val="num" w:pos="6480"/>
+        </w:tabs>
+        <w:ind w:left="6480" w:hanging="360"/>
+      </w:pPr>
+      <w:rPr>
+        <w:rFonts w:ascii="Calibri" w:hAnsi="Calibri" w:hint="default"/>
+      </w:rPr>
+    </w:lvl>
+  </w:abstractNum>
+  <w:abstractNum w:abstractNumId="3">
+    <w:nsid w:val="4FFA74AC"/>
+    <w:multiLevelType w:val="hybridMultilevel"/>
+    <w:tmpl w:val="70606BD2"/>
+    <w:lvl w:ilvl="0" w:tplc="E19E15CC">
+      <w:start w:val="1"/>
+      <w:numFmt w:val="bullet"/>
+      <w:lvlText w:val="–"/>
+      <w:lvlJc w:val="left"/>
+      <w:pPr>
+        <w:tabs>
+          <w:tab w:val="num" w:pos="720"/>
+        </w:tabs>
+        <w:ind w:left="720" w:hanging="360"/>
+      </w:pPr>
+      <w:rPr>
+        <w:rFonts w:ascii="Calibri" w:hAnsi="Calibri" w:hint="default"/>
+      </w:rPr>
+    </w:lvl>
+    <w:lvl w:ilvl="1" w:tplc="87683DB2" w:tentative="1">
+      <w:start w:val="1"/>
+      <w:numFmt w:val="bullet"/>
+      <w:lvlText w:val="–"/>
+      <w:lvlJc w:val="left"/>
+      <w:pPr>
+        <w:tabs>
+          <w:tab w:val="num" w:pos="1440"/>
+        </w:tabs>
+        <w:ind w:left="1440" w:hanging="360"/>
+      </w:pPr>
+      <w:rPr>
+        <w:rFonts w:ascii="Calibri" w:hAnsi="Calibri" w:hint="default"/>
+      </w:rPr>
+    </w:lvl>
+    <w:lvl w:ilvl="2" w:tplc="24F06D42" w:tentative="1">
+      <w:start w:val="1"/>
+      <w:numFmt w:val="bullet"/>
+      <w:lvlText w:val="–"/>
+      <w:lvlJc w:val="left"/>
+      <w:pPr>
+        <w:tabs>
+          <w:tab w:val="num" w:pos="2160"/>
+        </w:tabs>
+        <w:ind w:left="2160" w:hanging="360"/>
+      </w:pPr>
+      <w:rPr>
+        <w:rFonts w:ascii="Calibri" w:hAnsi="Calibri" w:hint="default"/>
+      </w:rPr>
+    </w:lvl>
+    <w:lvl w:ilvl="3" w:tplc="106C8100" w:tentative="1">
+      <w:start w:val="1"/>
+      <w:numFmt w:val="bullet"/>
+      <w:lvlText w:val="–"/>
+      <w:lvlJc w:val="left"/>
+      <w:pPr>
+        <w:tabs>
+          <w:tab w:val="num" w:pos="2880"/>
+        </w:tabs>
+        <w:ind w:left="2880" w:hanging="360"/>
+      </w:pPr>
+      <w:rPr>
+        <w:rFonts w:ascii="Calibri" w:hAnsi="Calibri" w:hint="default"/>
+      </w:rPr>
+    </w:lvl>
+    <w:lvl w:ilvl="4" w:tplc="7096C9B4" w:tentative="1">
+      <w:start w:val="1"/>
+      <w:numFmt w:val="bullet"/>
+      <w:lvlText w:val="–"/>
+      <w:lvlJc w:val="left"/>
+      <w:pPr>
+        <w:tabs>
+          <w:tab w:val="num" w:pos="3600"/>
+        </w:tabs>
+        <w:ind w:left="3600" w:hanging="360"/>
+      </w:pPr>
+      <w:rPr>
+        <w:rFonts w:ascii="Calibri" w:hAnsi="Calibri" w:hint="default"/>
+      </w:rPr>
+    </w:lvl>
+    <w:lvl w:ilvl="5" w:tplc="937EBCFE" w:tentative="1">
+      <w:start w:val="1"/>
+      <w:numFmt w:val="bullet"/>
+      <w:lvlText w:val="–"/>
+      <w:lvlJc w:val="left"/>
+      <w:pPr>
+        <w:tabs>
+          <w:tab w:val="num" w:pos="4320"/>
+        </w:tabs>
+        <w:ind w:left="4320" w:hanging="360"/>
+      </w:pPr>
+      <w:rPr>
+        <w:rFonts w:ascii="Calibri" w:hAnsi="Calibri" w:hint="default"/>
+      </w:rPr>
+    </w:lvl>
+    <w:lvl w:ilvl="6" w:tplc="E7B6AE84" w:tentative="1">
+      <w:start w:val="1"/>
+      <w:numFmt w:val="bullet"/>
+      <w:lvlText w:val="–"/>
+      <w:lvlJc w:val="left"/>
+      <w:pPr>
+        <w:tabs>
+          <w:tab w:val="num" w:pos="5040"/>
+        </w:tabs>
+        <w:ind w:left="5040" w:hanging="360"/>
+      </w:pPr>
+      <w:rPr>
+        <w:rFonts w:ascii="Calibri" w:hAnsi="Calibri" w:hint="default"/>
+      </w:rPr>
+    </w:lvl>
+    <w:lvl w:ilvl="7" w:tplc="6AAE3104" w:tentative="1">
+      <w:start w:val="1"/>
+      <w:numFmt w:val="bullet"/>
+      <w:lvlText w:val="–"/>
+      <w:lvlJc w:val="left"/>
+      <w:pPr>
+        <w:tabs>
+          <w:tab w:val="num" w:pos="5760"/>
+        </w:tabs>
+        <w:ind w:left="5760" w:hanging="360"/>
+      </w:pPr>
+      <w:rPr>
+        <w:rFonts w:ascii="Calibri" w:hAnsi="Calibri" w:hint="default"/>
+      </w:rPr>
+    </w:lvl>
+    <w:lvl w:ilvl="8" w:tplc="CF9E8FDE" w:tentative="1">
+      <w:start w:val="1"/>
+      <w:numFmt w:val="bullet"/>
+      <w:lvlText w:val="–"/>
+      <w:lvlJc w:val="left"/>
+      <w:pPr>
+        <w:tabs>
+          <w:tab w:val="num" w:pos="6480"/>
+        </w:tabs>
+        <w:ind w:left="6480" w:hanging="360"/>
+      </w:pPr>
+      <w:rPr>
+        <w:rFonts w:ascii="Calibri" w:hAnsi="Calibri" w:hint="default"/>
+      </w:rPr>
+    </w:lvl>
+  </w:abstractNum>
+  <w:abstractNum w:abstractNumId="4">
     <w:nsid w:val="5CDD4EE3"/>
     <w:multiLevelType w:val="hybridMultilevel"/>
     <w:tmpl w:val="598EFFE4"/>
@@ -1132,10 +1595,16 @@
     <w:abstractNumId w:val="0"/>
   </w:num>
   <w:num w:numId="2">
-    <w:abstractNumId w:val="2"/>
+    <w:abstractNumId w:val="4"/>
   </w:num>
   <w:num w:numId="3">
     <w:abstractNumId w:val="1"/>
+  </w:num>
+  <w:num w:numId="4">
+    <w:abstractNumId w:val="3"/>
+  </w:num>
+  <w:num w:numId="5">
+    <w:abstractNumId w:val="2"/>
   </w:num>
 </w:numbering>
 </file>

</xml_diff>